<commit_message>
úprava zadání - zkopírování z readme do wordu
</commit_message>
<xml_diff>
--- a/Rezervacnik/src/main/resources/ui/REZERVAČNÍK.docx
+++ b/Rezervacnik/src/main/resources/ui/REZERVAČNÍK.docx
@@ -116,6 +116,79 @@
         <w:shd w:val="clear" w:color="auto" w:fill="F6F4F1"/>
         <w:spacing w:after="0" w:line="240" w:lineRule="auto"/>
         <w:rPr>
+          <w:rFonts w:ascii="Verdana" w:eastAsia="Times New Roman" w:hAnsi="Verdana" w:cs="Times New Roman"/>
+          <w:b/>
+          <w:color w:val="333333"/>
+          <w:sz w:val="19"/>
+          <w:szCs w:val="19"/>
+          <w:lang w:eastAsia="en-GB"/>
+        </w:rPr>
+      </w:pPr>
+      <w:r>
+        <w:rPr>
+          <w:rFonts w:ascii="Verdana" w:eastAsia="Times New Roman" w:hAnsi="Verdana" w:cs="Times New Roman"/>
+          <w:b/>
+          <w:color w:val="333333"/>
+          <w:sz w:val="19"/>
+          <w:szCs w:val="19"/>
+          <w:lang w:eastAsia="en-GB"/>
+        </w:rPr>
+        <w:t>Doplnění zadání</w:t>
+      </w:r>
+    </w:p>
+    <w:p>
+      <w:pPr>
+        <w:shd w:val="clear" w:color="auto" w:fill="F6F4F1"/>
+        <w:spacing w:after="0" w:line="240" w:lineRule="auto"/>
+        <w:rPr>
+          <w:rFonts w:ascii="Verdana" w:eastAsia="Times New Roman" w:hAnsi="Verdana" w:cs="Times New Roman"/>
+          <w:color w:val="333333"/>
+          <w:sz w:val="19"/>
+          <w:szCs w:val="19"/>
+          <w:lang w:eastAsia="en-GB"/>
+        </w:rPr>
+      </w:pPr>
+      <w:r>
+        <w:rPr>
+          <w:rFonts w:ascii="Verdana" w:eastAsia="Times New Roman" w:hAnsi="Verdana" w:cs="Times New Roman"/>
+          <w:color w:val="333333"/>
+          <w:sz w:val="19"/>
+          <w:szCs w:val="19"/>
+          <w:lang w:eastAsia="en-GB"/>
+        </w:rPr>
+        <w:t>Obsluha restaurace zadává údaje, které získá od zákazníka, např. skrz telefonické objednání. Obsluha bude moci spravovat stoly a objednávky a bude mít možnost vidět, které objednávky se v daný čas uskuteční</w:t>
+      </w:r>
+      <w:r>
+        <w:rPr>
+          <w:rFonts w:ascii="Verdana" w:eastAsia="Times New Roman" w:hAnsi="Verdana" w:cs="Times New Roman"/>
+          <w:color w:val="333333"/>
+          <w:sz w:val="19"/>
+          <w:szCs w:val="19"/>
+          <w:lang w:eastAsia="en-GB"/>
+        </w:rPr>
+        <w:t>.</w:t>
+      </w:r>
+      <w:bookmarkStart w:id="0" w:name="_GoBack"/>
+      <w:bookmarkEnd w:id="0"/>
+    </w:p>
+    <w:p>
+      <w:pPr>
+        <w:shd w:val="clear" w:color="auto" w:fill="F6F4F1"/>
+        <w:spacing w:after="0" w:line="240" w:lineRule="auto"/>
+        <w:rPr>
+          <w:rFonts w:ascii="Verdana" w:eastAsia="Times New Roman" w:hAnsi="Verdana" w:cs="Times New Roman"/>
+          <w:color w:val="333333"/>
+          <w:sz w:val="19"/>
+          <w:szCs w:val="19"/>
+          <w:lang w:eastAsia="en-GB"/>
+        </w:rPr>
+      </w:pPr>
+    </w:p>
+    <w:p>
+      <w:pPr>
+        <w:shd w:val="clear" w:color="auto" w:fill="F6F4F1"/>
+        <w:spacing w:after="0" w:line="240" w:lineRule="auto"/>
+        <w:rPr>
           <w:rFonts w:ascii="Times New Roman" w:eastAsia="Times New Roman" w:hAnsi="Times New Roman" w:cs="Times New Roman"/>
           <w:b/>
           <w:sz w:val="28"/>
@@ -196,7 +269,49 @@
           <w:szCs w:val="19"/>
           <w:lang w:eastAsia="en-GB"/>
         </w:rPr>
-        <w:t>Aneta Bukovjanová – třída Datum a Rezervace</w:t>
+        <w:t xml:space="preserve">Aneta </w:t>
+      </w:r>
+      <w:proofErr w:type="spellStart"/>
+      <w:r>
+        <w:rPr>
+          <w:rFonts w:ascii="Times New Roman" w:eastAsia="Times New Roman" w:hAnsi="Times New Roman" w:cs="Times New Roman"/>
+          <w:szCs w:val="19"/>
+          <w:lang w:eastAsia="en-GB"/>
+        </w:rPr>
+        <w:t>Bukovjanová</w:t>
+      </w:r>
+      <w:proofErr w:type="spellEnd"/>
+      <w:r>
+        <w:rPr>
+          <w:rFonts w:ascii="Times New Roman" w:eastAsia="Times New Roman" w:hAnsi="Times New Roman" w:cs="Times New Roman"/>
+          <w:szCs w:val="19"/>
+          <w:lang w:eastAsia="en-GB"/>
+        </w:rPr>
+        <w:t xml:space="preserve"> –</w:t>
+      </w:r>
+      <w:r>
+        <w:rPr>
+          <w:rFonts w:ascii="Times New Roman" w:eastAsia="Times New Roman" w:hAnsi="Times New Roman" w:cs="Times New Roman"/>
+          <w:szCs w:val="19"/>
+          <w:lang w:eastAsia="en-GB"/>
+        </w:rPr>
+        <w:t xml:space="preserve"> </w:t>
+      </w:r>
+      <w:r>
+        <w:rPr>
+          <w:rFonts w:ascii="Times New Roman" w:eastAsia="Times New Roman" w:hAnsi="Times New Roman" w:cs="Times New Roman"/>
+          <w:szCs w:val="19"/>
+          <w:lang w:eastAsia="en-GB"/>
+        </w:rPr>
+        <w:t>třída Stůl</w:t>
+      </w:r>
+      <w:r>
+        <w:rPr>
+          <w:rFonts w:ascii="Times New Roman" w:eastAsia="Times New Roman" w:hAnsi="Times New Roman" w:cs="Times New Roman"/>
+          <w:szCs w:val="19"/>
+          <w:lang w:eastAsia="en-GB"/>
+        </w:rPr>
+        <w:t xml:space="preserve"> </w:t>
       </w:r>
     </w:p>
     <w:p>
@@ -258,15 +373,7 @@
           <w:szCs w:val="19"/>
           <w:lang w:eastAsia="en-GB"/>
         </w:rPr>
-        <w:t xml:space="preserve">třída </w:t>
-      </w:r>
-      <w:r>
-        <w:rPr>
-          <w:rFonts w:ascii="Times New Roman" w:eastAsia="Times New Roman" w:hAnsi="Times New Roman" w:cs="Times New Roman"/>
-          <w:szCs w:val="19"/>
-          <w:lang w:eastAsia="en-GB"/>
-        </w:rPr>
-        <w:t>Stůl</w:t>
+        <w:t>třída Datum</w:t>
       </w:r>
     </w:p>
     <w:p>
@@ -282,17 +389,13 @@
       </w:pPr>
       <w:r>
         <w:rPr>
-          <w:rFonts w:ascii="Times New Roman" w:eastAsia="Times New Roman" w:hAnsi="Times New Roman" w:cs="Times New Roman"/>
           <w:noProof/>
-          <w:color w:val="333333"/>
-          <w:szCs w:val="19"/>
-          <w:lang w:eastAsia="en-GB"/>
         </w:rPr>
         <w:drawing>
           <wp:inline distT="0" distB="0" distL="0" distR="0">
-            <wp:extent cx="5871943" cy="3581400"/>
-            <wp:effectExtent l="0" t="0" r="0" b="0"/>
-            <wp:docPr id="9" name="Obrázek 9"/>
+            <wp:extent cx="5760720" cy="3447662"/>
+            <wp:effectExtent l="0" t="0" r="0" b="635"/>
+            <wp:docPr id="1" name="Obrázek 1"/>
             <wp:cNvGraphicFramePr>
               <a:graphicFrameLocks xmlns:a="http://schemas.openxmlformats.org/drawingml/2006/main" noChangeAspect="1"/>
             </wp:cNvGraphicFramePr>
@@ -300,7 +403,7 @@
               <a:graphicData uri="http://schemas.openxmlformats.org/drawingml/2006/picture">
                 <pic:pic xmlns:pic="http://schemas.openxmlformats.org/drawingml/2006/picture">
                   <pic:nvPicPr>
-                    <pic:cNvPr id="0" name="Picture 2"/>
+                    <pic:cNvPr id="0" name="Picture 1"/>
                     <pic:cNvPicPr>
                       <a:picLocks noChangeAspect="1" noChangeArrowheads="1"/>
                     </pic:cNvPicPr>
@@ -321,7 +424,7 @@
                   <pic:spPr bwMode="auto">
                     <a:xfrm>
                       <a:off x="0" y="0"/>
-                      <a:ext cx="5872898" cy="3581982"/>
+                      <a:ext cx="5760720" cy="3447662"/>
                     </a:xfrm>
                     <a:prstGeom prst="rect">
                       <a:avLst/>
@@ -408,23 +511,25 @@
           <w:szCs w:val="19"/>
           <w:lang w:eastAsia="en-GB"/>
         </w:rPr>
-        <w:t xml:space="preserve">Aneta Bukovjanová – </w:t>
+        <w:t xml:space="preserve">Aneta </w:t>
       </w:r>
+      <w:proofErr w:type="spellStart"/>
       <w:r>
         <w:rPr>
           <w:rFonts w:ascii="Times New Roman" w:eastAsia="Times New Roman" w:hAnsi="Times New Roman" w:cs="Times New Roman"/>
           <w:szCs w:val="19"/>
           <w:lang w:eastAsia="en-GB"/>
         </w:rPr>
-        <w:t xml:space="preserve">okna týkající se rezervace (správa rezervace, nová </w:t>
+        <w:t>Bukovjanová</w:t>
       </w:r>
+      <w:proofErr w:type="spellEnd"/>
       <w:r>
         <w:rPr>
           <w:rFonts w:ascii="Times New Roman" w:eastAsia="Times New Roman" w:hAnsi="Times New Roman" w:cs="Times New Roman"/>
           <w:szCs w:val="19"/>
           <w:lang w:eastAsia="en-GB"/>
         </w:rPr>
-        <w:t>rezervace</w:t>
+        <w:t xml:space="preserve"> –</w:t>
       </w:r>
       <w:r>
         <w:rPr>
@@ -432,7 +537,15 @@
           <w:szCs w:val="19"/>
           <w:lang w:eastAsia="en-GB"/>
         </w:rPr>
-        <w:t>)</w:t>
+        <w:t xml:space="preserve"> </w:t>
+      </w:r>
+      <w:r>
+        <w:rPr>
+          <w:rFonts w:ascii="Times New Roman" w:eastAsia="Times New Roman" w:hAnsi="Times New Roman" w:cs="Times New Roman"/>
+          <w:szCs w:val="19"/>
+          <w:lang w:eastAsia="en-GB"/>
+        </w:rPr>
+        <w:t>okna týkající se stolů (správa stolů, nový stůl)</w:t>
       </w:r>
     </w:p>
     <w:p>
@@ -502,8 +615,19 @@
           <w:szCs w:val="19"/>
           <w:lang w:eastAsia="en-GB"/>
         </w:rPr>
-        <w:t>okna týkající se stolů (správa stolů, nový stůl)</w:t>
+        <w:t>okna týkající se rezervace (správa rezervace, nová rezervace)</w:t>
       </w:r>
+    </w:p>
+    <w:p>
+      <w:pPr>
+        <w:shd w:val="clear" w:color="auto" w:fill="F6F4F1"/>
+        <w:spacing w:after="0" w:line="240" w:lineRule="auto"/>
+        <w:rPr>
+          <w:rFonts w:ascii="Times New Roman" w:eastAsia="Times New Roman" w:hAnsi="Times New Roman" w:cs="Times New Roman"/>
+          <w:szCs w:val="19"/>
+          <w:lang w:eastAsia="en-GB"/>
+        </w:rPr>
+      </w:pPr>
     </w:p>
     <w:p>
       <w:pPr>
@@ -5953,8 +6077,6 @@
             <w:pPr>
               <w:ind w:left="10"/>
             </w:pPr>
-            <w:bookmarkStart w:id="0" w:name="_GoBack"/>
-            <w:bookmarkEnd w:id="0"/>
             <w:r>
               <w:rPr>
                 <w:rFonts w:ascii="Times New Roman" w:eastAsia="Times New Roman" w:hAnsi="Times New Roman" w:cs="Times New Roman"/>

</xml_diff>

<commit_message>
úprava docx - přidání doplnujících informací z readme
</commit_message>
<xml_diff>
--- a/Rezervacnik/src/main/resources/ui/REZERVAČNÍK.docx
+++ b/Rezervacnik/src/main/resources/ui/REZERVAČNÍK.docx
@@ -168,8 +168,6 @@
         </w:rPr>
         <w:t>.</w:t>
       </w:r>
-      <w:bookmarkStart w:id="0" w:name="_GoBack"/>
-      <w:bookmarkEnd w:id="0"/>
     </w:p>
     <w:p>
       <w:pPr>
@@ -375,6 +373,63 @@
         </w:rPr>
         <w:t>třída Datum</w:t>
       </w:r>
+    </w:p>
+    <w:p>
+      <w:pPr>
+        <w:shd w:val="clear" w:color="auto" w:fill="F6F4F1"/>
+        <w:spacing w:after="0" w:line="240" w:lineRule="auto"/>
+        <w:rPr>
+          <w:rFonts w:ascii="Times New Roman" w:eastAsia="Times New Roman" w:hAnsi="Times New Roman" w:cs="Times New Roman"/>
+          <w:szCs w:val="19"/>
+          <w:lang w:eastAsia="en-GB"/>
+        </w:rPr>
+      </w:pPr>
+    </w:p>
+    <w:p>
+      <w:pPr>
+        <w:spacing w:after="240" w:line="240" w:lineRule="auto"/>
+        <w:rPr>
+          <w:rFonts w:ascii="Segoe UI" w:eastAsia="Times New Roman" w:hAnsi="Segoe UI" w:cs="Segoe UI"/>
+          <w:color w:val="24292E"/>
+          <w:sz w:val="24"/>
+          <w:szCs w:val="24"/>
+          <w:lang w:eastAsia="cs-CZ"/>
+        </w:rPr>
+      </w:pPr>
+      <w:r>
+        <w:rPr>
+          <w:rFonts w:ascii="Segoe UI" w:eastAsia="Times New Roman" w:hAnsi="Segoe UI" w:cs="Segoe UI"/>
+          <w:color w:val="24292E"/>
+          <w:sz w:val="24"/>
+          <w:szCs w:val="24"/>
+          <w:lang w:eastAsia="cs-CZ"/>
+        </w:rPr>
+        <w:t xml:space="preserve">Třída zákazník se nebude implementovat. Podle doporučení by měla zahrnovat možnost </w:t>
+      </w:r>
+      <w:proofErr w:type="spellStart"/>
+      <w:r>
+        <w:rPr>
+          <w:rFonts w:ascii="Segoe UI" w:eastAsia="Times New Roman" w:hAnsi="Segoe UI" w:cs="Segoe UI"/>
+          <w:color w:val="24292E"/>
+          <w:sz w:val="24"/>
+          <w:szCs w:val="24"/>
+          <w:lang w:eastAsia="cs-CZ"/>
+        </w:rPr>
+        <w:t>zjištovat</w:t>
+      </w:r>
+      <w:proofErr w:type="spellEnd"/>
+      <w:r>
+        <w:rPr>
+          <w:rFonts w:ascii="Segoe UI" w:eastAsia="Times New Roman" w:hAnsi="Segoe UI" w:cs="Segoe UI"/>
+          <w:color w:val="24292E"/>
+          <w:sz w:val="24"/>
+          <w:szCs w:val="24"/>
+          <w:lang w:eastAsia="cs-CZ"/>
+        </w:rPr>
+        <w:t>, v jaké časy zákazník rád chodí do restaurace.</w:t>
+      </w:r>
+      <w:bookmarkStart w:id="0" w:name="_GoBack"/>
+      <w:bookmarkEnd w:id="0"/>
     </w:p>
     <w:p>
       <w:pPr>
@@ -5034,7 +5089,7 @@
       </w:tr>
       <w:tr>
         <w:trPr>
-          <w:trHeight w:val="423"/>
+          <w:trHeight w:val="450"/>
           <w:jc w:val="center"/>
         </w:trPr>
         <w:tc>

</xml_diff>

<commit_message>
drobná úprava - chyba převod readme na docx
</commit_message>
<xml_diff>
--- a/Rezervacnik/src/main/resources/ui/REZERVAČNÍK.docx
+++ b/Rezervacnik/src/main/resources/ui/REZERVAČNÍK.docx
@@ -371,8 +371,10 @@
           <w:szCs w:val="19"/>
           <w:lang w:eastAsia="en-GB"/>
         </w:rPr>
-        <w:t>třída Datum</w:t>
+        <w:t>třída Rezervace</w:t>
       </w:r>
+      <w:bookmarkStart w:id="0" w:name="_GoBack"/>
+      <w:bookmarkEnd w:id="0"/>
     </w:p>
     <w:p>
       <w:pPr>
@@ -428,8 +430,6 @@
         </w:rPr>
         <w:t>, v jaké časy zákazník rád chodí do restaurace.</w:t>
       </w:r>
-      <w:bookmarkStart w:id="0" w:name="_GoBack"/>
-      <w:bookmarkEnd w:id="0"/>
     </w:p>
     <w:p>
       <w:pPr>

</xml_diff>